<commit_message>
added screenshots of pushing docker image to PCF
</commit_message>
<xml_diff>
--- a/screenshots/Jenkins_pipeline_configuration screenshots.docx
+++ b/screenshots/Jenkins_pipeline_configuration screenshots.docx
@@ -254,10 +254,7 @@
       </w:pPr>
       <w:proofErr w:type="spellStart"/>
       <w:r>
-        <w:t>webA</w:t>
-      </w:r>
-      <w:r>
-        <w:t>pp_Pipeline</w:t>
+        <w:t>webApp_Pipeline</w:t>
       </w:r>
       <w:proofErr w:type="spellEnd"/>
       <w:r>
@@ -378,10 +375,7 @@
       </w:pPr>
       <w:r>
         <w:lastRenderedPageBreak/>
-        <w:t>Docker container is running from ec2 instance</w:t>
-      </w:r>
-      <w:r>
-        <w:t>:</w:t>
+        <w:t>Docker container is running from ec2 instance:</w:t>
       </w:r>
       <w:r>
         <w:rPr>
@@ -547,8 +541,191 @@
           </wp:inline>
         </w:drawing>
       </w:r>
+    </w:p>
+    <w:p/>
+    <w:p>
+      <w:pPr>
+        <w:pStyle w:val="ListParagraph"/>
+        <w:numPr>
+          <w:ilvl w:val="0"/>
+          <w:numId w:val="1"/>
+        </w:numPr>
+      </w:pPr>
+      <w:r>
+        <w:t xml:space="preserve">Pushing the </w:t>
+      </w:r>
+      <w:proofErr w:type="spellStart"/>
+      <w:r>
+        <w:t>docker</w:t>
+      </w:r>
+      <w:proofErr w:type="spellEnd"/>
+      <w:r>
+        <w:t xml:space="preserve"> image to PCF</w:t>
+      </w:r>
+    </w:p>
+    <w:p>
+      <w:pPr>
+        <w:pStyle w:val="ListParagraph"/>
+      </w:pPr>
+      <w:r>
+        <w:rPr>
+          <w:noProof/>
+        </w:rPr>
+        <w:drawing>
+          <wp:inline distT="0" distB="0" distL="0" distR="0" wp14:anchorId="771894DF" wp14:editId="6ECC661A">
+            <wp:extent cx="5943600" cy="2962275"/>
+            <wp:effectExtent l="0" t="0" r="0" b="9525"/>
+            <wp:docPr id="4" name="Picture 4"/>
+            <wp:cNvGraphicFramePr>
+              <a:graphicFrameLocks xmlns:a="http://schemas.openxmlformats.org/drawingml/2006/main" noChangeAspect="1"/>
+            </wp:cNvGraphicFramePr>
+            <a:graphic xmlns:a="http://schemas.openxmlformats.org/drawingml/2006/main">
+              <a:graphicData uri="http://schemas.openxmlformats.org/drawingml/2006/picture">
+                <pic:pic xmlns:pic="http://schemas.openxmlformats.org/drawingml/2006/picture">
+                  <pic:nvPicPr>
+                    <pic:cNvPr id="1" name=""/>
+                    <pic:cNvPicPr/>
+                  </pic:nvPicPr>
+                  <pic:blipFill>
+                    <a:blip r:embed="rId14"/>
+                    <a:stretch>
+                      <a:fillRect/>
+                    </a:stretch>
+                  </pic:blipFill>
+                  <pic:spPr>
+                    <a:xfrm>
+                      <a:off x="0" y="0"/>
+                      <a:ext cx="5943600" cy="2962275"/>
+                    </a:xfrm>
+                    <a:prstGeom prst="rect">
+                      <a:avLst/>
+                    </a:prstGeom>
+                  </pic:spPr>
+                </pic:pic>
+              </a:graphicData>
+            </a:graphic>
+          </wp:inline>
+        </w:drawing>
+      </w:r>
+    </w:p>
+    <w:p>
+      <w:pPr>
+        <w:pStyle w:val="ListParagraph"/>
+        <w:numPr>
+          <w:ilvl w:val="0"/>
+          <w:numId w:val="1"/>
+        </w:numPr>
+      </w:pPr>
+      <w:r>
+        <w:lastRenderedPageBreak/>
+        <w:t>Run on Cloud Foundary</w:t>
+      </w:r>
       <w:bookmarkStart w:id="0" w:name="_GoBack"/>
       <w:bookmarkEnd w:id="0"/>
+    </w:p>
+    <w:p>
+      <w:pPr>
+        <w:pStyle w:val="ListParagraph"/>
+      </w:pPr>
+      <w:r>
+        <w:rPr>
+          <w:noProof/>
+        </w:rPr>
+        <w:drawing>
+          <wp:inline distT="0" distB="0" distL="0" distR="0" wp14:anchorId="2CD75A9D" wp14:editId="110599E7">
+            <wp:extent cx="5943600" cy="2169795"/>
+            <wp:effectExtent l="0" t="0" r="0" b="1905"/>
+            <wp:docPr id="2" name="Picture 2"/>
+            <wp:cNvGraphicFramePr>
+              <a:graphicFrameLocks xmlns:a="http://schemas.openxmlformats.org/drawingml/2006/main" noChangeAspect="1"/>
+            </wp:cNvGraphicFramePr>
+            <a:graphic xmlns:a="http://schemas.openxmlformats.org/drawingml/2006/main">
+              <a:graphicData uri="http://schemas.openxmlformats.org/drawingml/2006/picture">
+                <pic:pic xmlns:pic="http://schemas.openxmlformats.org/drawingml/2006/picture">
+                  <pic:nvPicPr>
+                    <pic:cNvPr id="1" name=""/>
+                    <pic:cNvPicPr/>
+                  </pic:nvPicPr>
+                  <pic:blipFill>
+                    <a:blip r:embed="rId15"/>
+                    <a:stretch>
+                      <a:fillRect/>
+                    </a:stretch>
+                  </pic:blipFill>
+                  <pic:spPr>
+                    <a:xfrm>
+                      <a:off x="0" y="0"/>
+                      <a:ext cx="5943600" cy="2169795"/>
+                    </a:xfrm>
+                    <a:prstGeom prst="rect">
+                      <a:avLst/>
+                    </a:prstGeom>
+                  </pic:spPr>
+                </pic:pic>
+              </a:graphicData>
+            </a:graphic>
+          </wp:inline>
+        </w:drawing>
+      </w:r>
+    </w:p>
+    <w:p/>
+    <w:p/>
+    <w:p>
+      <w:pPr>
+        <w:pStyle w:val="ListParagraph"/>
+        <w:numPr>
+          <w:ilvl w:val="0"/>
+          <w:numId w:val="1"/>
+        </w:numPr>
+      </w:pPr>
+      <w:r>
+        <w:t>Routing to application to web</w:t>
+      </w:r>
+    </w:p>
+    <w:p>
+      <w:pPr>
+        <w:pStyle w:val="ListParagraph"/>
+      </w:pPr>
+      <w:r>
+        <w:rPr>
+          <w:noProof/>
+        </w:rPr>
+        <w:drawing>
+          <wp:inline distT="0" distB="0" distL="0" distR="0" wp14:anchorId="77AAAC47" wp14:editId="1B704356">
+            <wp:extent cx="5943600" cy="476885"/>
+            <wp:effectExtent l="0" t="0" r="0" b="0"/>
+            <wp:docPr id="3" name="Picture 3"/>
+            <wp:cNvGraphicFramePr>
+              <a:graphicFrameLocks xmlns:a="http://schemas.openxmlformats.org/drawingml/2006/main" noChangeAspect="1"/>
+            </wp:cNvGraphicFramePr>
+            <a:graphic xmlns:a="http://schemas.openxmlformats.org/drawingml/2006/main">
+              <a:graphicData uri="http://schemas.openxmlformats.org/drawingml/2006/picture">
+                <pic:pic xmlns:pic="http://schemas.openxmlformats.org/drawingml/2006/picture">
+                  <pic:nvPicPr>
+                    <pic:cNvPr id="1" name=""/>
+                    <pic:cNvPicPr/>
+                  </pic:nvPicPr>
+                  <pic:blipFill>
+                    <a:blip r:embed="rId16"/>
+                    <a:stretch>
+                      <a:fillRect/>
+                    </a:stretch>
+                  </pic:blipFill>
+                  <pic:spPr>
+                    <a:xfrm>
+                      <a:off x="0" y="0"/>
+                      <a:ext cx="5943600" cy="476885"/>
+                    </a:xfrm>
+                    <a:prstGeom prst="rect">
+                      <a:avLst/>
+                    </a:prstGeom>
+                  </pic:spPr>
+                </pic:pic>
+              </a:graphicData>
+            </a:graphic>
+          </wp:inline>
+        </w:drawing>
+      </w:r>
     </w:p>
     <w:sectPr>
       <w:pgSz w:w="12240" w:h="15840"/>

</xml_diff>